<commit_message>
added en & ja json, ja translation, modified docx templates
</commit_message>
<xml_diff>
--- a/templates/resume_template.docx
+++ b/templates/resume_template.docx
@@ -1,6 +1,6 @@
 
 <file path=word/document.xml><?xml version="1.0" encoding="utf-8"?>
-<w:document xmlns:wpc="http://schemas.microsoft.com/office/word/2010/wordprocessingCanvas" xmlns:cx="http://schemas.microsoft.com/office/drawing/2014/chartex" xmlns:cx1="http://schemas.microsoft.com/office/drawing/2015/9/8/chartex" xmlns:cx2="http://schemas.microsoft.com/office/drawing/2015/10/21/chartex" xmlns:cx3="http://schemas.microsoft.com/office/drawing/2016/5/9/chartex" xmlns:cx4="http://schemas.microsoft.com/office/drawing/2016/5/10/chartex" xmlns:cx5="http://schemas.microsoft.com/office/drawing/2016/5/11/chartex" xmlns:cx6="http://schemas.microsoft.com/office/drawing/2016/5/12/chartex" xmlns:cx7="http://schemas.microsoft.com/office/drawing/2016/5/13/chartex" xmlns:cx8="http://schemas.microsoft.com/office/drawing/2016/5/14/chartex" xmlns:mc="http://schemas.openxmlformats.org/markup-compatibility/2006" xmlns:aink="http://schemas.microsoft.com/office/drawing/2016/ink" xmlns:am3d="http://schemas.microsoft.com/office/drawing/2017/model3d" xmlns:o="urn:schemas-microsoft-com:office:office" xmlns:oel="http://schemas.microsoft.com/office/2019/extlst" xmlns:r="http://schemas.openxmlformats.org/officeDocument/2006/relationships" xmlns:m="http://schemas.openxmlformats.org/officeDocument/2006/math" xmlns:v="urn:schemas-microsoft-com:vml" xmlns:wp14="http://schemas.microsoft.com/office/word/2010/wordprocessingDrawing" xmlns:wp="http://schemas.openxmlformats.org/drawingml/2006/wordprocessingDrawing" xmlns:w10="urn:schemas-microsoft-com:office:word" xmlns:w="http://schemas.openxmlformats.org/wordprocessingml/2006/main" xmlns:w14="http://schemas.microsoft.com/office/word/2010/wordml" xmlns:w15="http://schemas.microsoft.com/office/word/2012/wordml" xmlns:w16cex="http://schemas.microsoft.com/office/word/2018/wordml/cex" xmlns:w16cid="http://schemas.microsoft.com/office/word/2016/wordml/cid" xmlns:w16="http://schemas.microsoft.com/office/word/2018/wordml" xmlns:w16sdtdh="http://schemas.microsoft.com/office/word/2020/wordml/sdtdatahash" xmlns:w16se="http://schemas.microsoft.com/office/word/2015/wordml/symex" xmlns:wpg="http://schemas.microsoft.com/office/word/2010/wordprocessingGroup" xmlns:wpi="http://schemas.microsoft.com/office/word/2010/wordprocessingInk" xmlns:wne="http://schemas.microsoft.com/office/word/2006/wordml" xmlns:wps="http://schemas.microsoft.com/office/word/2010/wordprocessingShape" mc:Ignorable="w14 w15 w16se w16cid w16 w16cex w16sdtdh wp14">
+<w:document xmlns:wpc="http://schemas.microsoft.com/office/word/2010/wordprocessingCanvas" xmlns:cx="http://schemas.microsoft.com/office/drawing/2014/chartex" xmlns:cx1="http://schemas.microsoft.com/office/drawing/2015/9/8/chartex" xmlns:cx2="http://schemas.microsoft.com/office/drawing/2015/10/21/chartex" xmlns:cx3="http://schemas.microsoft.com/office/drawing/2016/5/9/chartex" xmlns:cx4="http://schemas.microsoft.com/office/drawing/2016/5/10/chartex" xmlns:cx5="http://schemas.microsoft.com/office/drawing/2016/5/11/chartex" xmlns:cx6="http://schemas.microsoft.com/office/drawing/2016/5/12/chartex" xmlns:cx7="http://schemas.microsoft.com/office/drawing/2016/5/13/chartex" xmlns:cx8="http://schemas.microsoft.com/office/drawing/2016/5/14/chartex" xmlns:mc="http://schemas.openxmlformats.org/markup-compatibility/2006" xmlns:aink="http://schemas.microsoft.com/office/drawing/2016/ink" xmlns:am3d="http://schemas.microsoft.com/office/drawing/2017/model3d" xmlns:o="urn:schemas-microsoft-com:office:office" xmlns:oel="http://schemas.microsoft.com/office/2019/extlst" xmlns:r="http://schemas.openxmlformats.org/officeDocument/2006/relationships" xmlns:m="http://schemas.openxmlformats.org/officeDocument/2006/math" xmlns:v="urn:schemas-microsoft-com:vml" xmlns:wp14="http://schemas.microsoft.com/office/word/2010/wordprocessingDrawing" xmlns:wp="http://schemas.openxmlformats.org/drawingml/2006/wordprocessingDrawing" xmlns:w10="urn:schemas-microsoft-com:office:word" xmlns:w="http://schemas.openxmlformats.org/wordprocessingml/2006/main" xmlns:w14="http://schemas.microsoft.com/office/word/2010/wordml" xmlns:w15="http://schemas.microsoft.com/office/word/2012/wordml" xmlns:w16cex="http://schemas.microsoft.com/office/word/2018/wordml/cex" xmlns:w16cid="http://schemas.microsoft.com/office/word/2016/wordml/cid" xmlns:w16="http://schemas.microsoft.com/office/word/2018/wordml" xmlns:w16du="http://schemas.microsoft.com/office/word/2023/wordml/word16du" xmlns:w16sdtdh="http://schemas.microsoft.com/office/word/2020/wordml/sdtdatahash" xmlns:w16se="http://schemas.microsoft.com/office/word/2015/wordml/symex" xmlns:wpg="http://schemas.microsoft.com/office/word/2010/wordprocessingGroup" xmlns:wpi="http://schemas.microsoft.com/office/word/2010/wordprocessingInk" xmlns:wne="http://schemas.microsoft.com/office/word/2006/wordml" xmlns:wps="http://schemas.microsoft.com/office/word/2010/wordprocessingShape" mc:Ignorable="w14 w15 w16se w16cid w16 w16cex w16sdtdh w16du wp14">
   <w:body>
     <w:p>
       <w:pPr>
@@ -88,7 +88,7 @@
           </mc:Choice>
           <mc:Fallback>
             <w:pict>
-              <v:shapetype w14:anchorId="4D2EB097" id="_x0000_t184" coordsize="21600,21600" o:spt="184" adj="10800" path="m21600,qx,10800,21600,21600wa@0@10@6@11,21600,21600,21600,xe">
+              <v:shapetype w14:anchorId="65BEDA62" id="_x0000_t184" coordsize="21600,21600" o:spt="184" adj="10800" path="m21600,qx,10800,21600,21600wa@0@10@6@11,21600,21600,21600,xe">
                 <v:stroke joinstyle="miter"/>
                 <v:formulas>
                   <v:f eqn="val #0"/>
@@ -122,7 +122,7 @@
     </w:p>
     <w:tbl>
       <w:tblPr>
-        <w:tblStyle w:val="TableGrid"/>
+        <w:tblStyle w:val="ab"/>
         <w:tblW w:w="5000" w:type="pct"/>
         <w:tblBorders>
           <w:top w:val="single" w:sz="4" w:space="0" w:color="EDEDED"/>
@@ -135,8 +135,8 @@
         <w:tblLook w:val="0600" w:firstRow="0" w:lastRow="0" w:firstColumn="0" w:lastColumn="0" w:noHBand="1" w:noVBand="1"/>
       </w:tblPr>
       <w:tblGrid>
-        <w:gridCol w:w="3656"/>
-        <w:gridCol w:w="7888"/>
+        <w:gridCol w:w="3516"/>
+        <w:gridCol w:w="8028"/>
       </w:tblGrid>
       <w:tr>
         <w:trPr>
@@ -165,103 +165,52 @@
             </w:r>
             <w:r>
               <w:rPr>
+                <w:rFonts w:ascii="Century Gothic" w:hAnsi="Century Gothic"/>
                 <w:noProof/>
-                <w:lang w:val="en-GB" w:bidi="en-GB"/>
-              </w:rPr>
-              <mc:AlternateContent>
-                <mc:Choice Requires="wps">
-                  <w:drawing>
-                    <wp:inline distT="0" distB="0" distL="0" distR="0" wp14:anchorId="1C82CDF7" wp14:editId="3EDAE111">
-                      <wp:extent cx="2122805" cy="2122805"/>
-                      <wp:effectExtent l="25400" t="25400" r="36195" b="36195"/>
-                      <wp:docPr id="2" name="Oval 2"/>
-                      <wp:cNvGraphicFramePr/>
-                      <a:graphic xmlns:a="http://schemas.openxmlformats.org/drawingml/2006/main">
-                        <a:graphicData uri="http://schemas.microsoft.com/office/word/2010/wordprocessingShape">
-                          <wps:wsp>
-                            <wps:cNvSpPr/>
-                            <wps:spPr>
-                              <a:xfrm>
-                                <a:off x="0" y="0"/>
-                                <a:ext cx="2122805" cy="2122805"/>
-                              </a:xfrm>
-                              <a:prstGeom prst="ellipse">
-                                <a:avLst/>
-                              </a:prstGeom>
-                              <a:blipFill>
-                                <a:blip r:embed="rId5" cstate="screen">
-                                  <a:extLst>
-                                    <a:ext uri="{28A0092B-C50C-407E-A947-70E740481C1C}">
-                                      <a14:useLocalDpi xmlns:a14="http://schemas.microsoft.com/office/drawing/2010/main"/>
-                                    </a:ext>
-                                  </a:extLst>
-                                </a:blip>
-                                <a:stretch>
-                                  <a:fillRect/>
-                                </a:stretch>
-                              </a:blipFill>
-                              <a:ln w="63500">
-                                <a:solidFill>
-                                  <a:srgbClr val="548AB7"/>
-                                </a:solidFill>
-                              </a:ln>
-                            </wps:spPr>
-                            <wps:style>
-                              <a:lnRef idx="2">
-                                <a:schemeClr val="accent1">
-                                  <a:shade val="50000"/>
-                                </a:schemeClr>
-                              </a:lnRef>
-                              <a:fillRef idx="1">
-                                <a:schemeClr val="accent1"/>
-                              </a:fillRef>
-                              <a:effectRef idx="0">
-                                <a:schemeClr val="accent1"/>
-                              </a:effectRef>
-                              <a:fontRef idx="minor">
-                                <a:schemeClr val="lt1"/>
-                              </a:fontRef>
-                            </wps:style>
-                            <wps:txbx>
-                              <w:txbxContent>
-                                <w:p>
-                                  <w:pPr>
-                                    <w:jc w:val="center"/>
-                                  </w:pPr>
-                                </w:p>
-                              </w:txbxContent>
-                            </wps:txbx>
-                            <wps:bodyPr rot="0" spcFirstLastPara="0" vertOverflow="overflow" horzOverflow="overflow" vert="horz" wrap="square" lIns="91440" tIns="45720" rIns="91440" bIns="45720" numCol="1" spcCol="0" rtlCol="0" fromWordArt="0" anchor="ctr" anchorCtr="0" forceAA="0" compatLnSpc="1">
-                              <a:prstTxWarp prst="textNoShape">
-                                <a:avLst/>
-                              </a:prstTxWarp>
-                              <a:noAutofit/>
-                            </wps:bodyPr>
-                          </wps:wsp>
-                        </a:graphicData>
-                      </a:graphic>
-                    </wp:inline>
-                  </w:drawing>
-                </mc:Choice>
-                <mc:Fallback>
-                  <w:pict>
-                    <v:oval w14:anchorId="1C82CDF7" id="Oval 2" o:spid="_x0000_s1026" style="width:167.15pt;height:167.15pt;visibility:visible;mso-wrap-style:square;mso-left-percent:-10001;mso-top-percent:-10001;mso-position-horizontal:absolute;mso-position-horizontal-relative:char;mso-position-vertical:absolute;mso-position-vertical-relative:line;mso-left-percent:-10001;mso-top-percent:-10001;v-text-anchor:middle" o:gfxdata="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" strokecolor="#548ab7" strokeweight="5pt">
-                      <v:fill r:id="rId6" o:title="" recolor="t" rotate="t" type="frame"/>
-                      <v:stroke joinstyle="miter"/>
-                      <v:textbox>
-                        <w:txbxContent>
-                          <w:p>
-                            <w:pPr>
-                              <w:jc w:val="center"/>
-                            </w:pPr>
-                          </w:p>
-                        </w:txbxContent>
-                      </v:textbox>
-                      <w10:anchorlock/>
-                    </v:oval>
-                  </w:pict>
-                </mc:Fallback>
-              </mc:AlternateContent>
+                <w:sz w:val="20"/>
+                <w:szCs w:val="20"/>
+              </w:rPr>
+              <w:drawing>
+                <wp:inline distT="0" distB="0" distL="0" distR="0" wp14:anchorId="4DC67A33" wp14:editId="6DD7135E">
+                  <wp:extent cx="1800000" cy="1800000"/>
+                  <wp:effectExtent l="0" t="0" r="3810" b="3810"/>
+                  <wp:docPr id="1555783556" name="図 10" descr="メガネをかけたスーツ姿の男性&#10;&#10;自動的に生成された説明"/>
+                  <wp:cNvGraphicFramePr>
+                    <a:graphicFrameLocks xmlns:a="http://schemas.openxmlformats.org/drawingml/2006/main" noChangeAspect="1"/>
+                  </wp:cNvGraphicFramePr>
+                  <a:graphic xmlns:a="http://schemas.openxmlformats.org/drawingml/2006/main">
+                    <a:graphicData uri="http://schemas.openxmlformats.org/drawingml/2006/picture">
+                      <pic:pic xmlns:pic="http://schemas.openxmlformats.org/drawingml/2006/picture">
+                        <pic:nvPicPr>
+                          <pic:cNvPr id="1555783556" name="図 10" descr="メガネをかけたスーツ姿の男性&#10;&#10;自動的に生成された説明"/>
+                          <pic:cNvPicPr/>
+                        </pic:nvPicPr>
+                        <pic:blipFill>
+                          <a:blip r:embed="rId5" cstate="print">
+                            <a:extLst>
+                              <a:ext uri="{28A0092B-C50C-407E-A947-70E740481C1C}">
+                                <a14:useLocalDpi xmlns:a14="http://schemas.microsoft.com/office/drawing/2010/main" val="0"/>
+                              </a:ext>
+                            </a:extLst>
+                          </a:blip>
+                          <a:stretch>
+                            <a:fillRect/>
+                          </a:stretch>
+                        </pic:blipFill>
+                        <pic:spPr>
+                          <a:xfrm>
+                            <a:off x="0" y="0"/>
+                            <a:ext cx="1800000" cy="1800000"/>
+                          </a:xfrm>
+                          <a:prstGeom prst="rect">
+                            <a:avLst/>
+                          </a:prstGeom>
+                        </pic:spPr>
+                      </pic:pic>
+                    </a:graphicData>
+                  </a:graphic>
+                </wp:inline>
+              </w:drawing>
             </w:r>
           </w:p>
           <w:p>
@@ -275,7 +224,7 @@
           </w:p>
           <w:p>
             <w:pPr>
-              <w:pStyle w:val="Heading2"/>
+              <w:pStyle w:val="2"/>
               <w:rPr>
                 <w:lang w:val="en-US"/>
               </w:rPr>
@@ -371,7 +320,7 @@
           </w:p>
           <w:p>
             <w:pPr>
-              <w:pStyle w:val="Heading2"/>
+              <w:pStyle w:val="2"/>
               <w:rPr>
                 <w:lang w:val="en-US"/>
               </w:rPr>
@@ -859,7 +808,7 @@
           </w:p>
           <w:p>
             <w:pPr>
-              <w:pStyle w:val="Heading2"/>
+              <w:pStyle w:val="2"/>
               <w:rPr>
                 <w:lang w:val="en-US"/>
               </w:rPr>
@@ -1265,7 +1214,7 @@
           </w:p>
           <w:p>
             <w:pPr>
-              <w:pStyle w:val="Heading2"/>
+              <w:pStyle w:val="2"/>
               <w:rPr>
                 <w:lang w:val="en-US"/>
               </w:rPr>
@@ -1471,7 +1420,7 @@
           </w:p>
           <w:p>
             <w:pPr>
-              <w:pStyle w:val="Heading2"/>
+              <w:pStyle w:val="2"/>
               <w:rPr>
                 <w:noProof/>
                 <w:sz w:val="10"/>
@@ -1526,7 +1475,7 @@
           </w:p>
           <w:tbl>
             <w:tblPr>
-              <w:tblStyle w:val="PlainTable3"/>
+              <w:tblStyle w:val="31"/>
               <w:tblW w:w="0" w:type="auto"/>
               <w:tblBorders>
                 <w:top w:val="single" w:sz="2" w:space="0" w:color="EDEDED"/>
@@ -1539,8 +1488,8 @@
               <w:tblLook w:val="0600" w:firstRow="0" w:lastRow="0" w:firstColumn="0" w:lastColumn="0" w:noHBand="1" w:noVBand="1"/>
             </w:tblPr>
             <w:tblGrid>
-              <w:gridCol w:w="447"/>
-              <w:gridCol w:w="2983"/>
+              <w:gridCol w:w="407"/>
+              <w:gridCol w:w="2887"/>
             </w:tblGrid>
             <w:tr>
               <w:tc>
@@ -1596,13 +1545,13 @@
                                 <pic:cNvPicPr/>
                               </pic:nvPicPr>
                               <pic:blipFill>
-                                <a:blip r:embed="rId7" cstate="print">
+                                <a:blip r:embed="rId6" cstate="print">
                                   <a:extLst>
                                     <a:ext uri="{28A0092B-C50C-407E-A947-70E740481C1C}">
                                       <a14:useLocalDpi xmlns:a14="http://schemas.microsoft.com/office/drawing/2010/main" val="0"/>
                                     </a:ext>
                                     <a:ext uri="{96DAC541-7B7A-43D3-8B79-37D633B846F1}">
-                                      <asvg:svgBlip xmlns:asvg="http://schemas.microsoft.com/office/drawing/2016/SVG/main" r:embed="rId8"/>
+                                      <asvg:svgBlip xmlns:asvg="http://schemas.microsoft.com/office/drawing/2016/SVG/main" r:embed="rId7"/>
                                     </a:ext>
                                   </a:extLst>
                                 </a:blip>
@@ -1748,13 +1697,13 @@
                                 <pic:cNvPicPr/>
                               </pic:nvPicPr>
                               <pic:blipFill>
-                                <a:blip r:embed="rId9" cstate="print">
+                                <a:blip r:embed="rId8" cstate="print">
                                   <a:extLst>
                                     <a:ext uri="{28A0092B-C50C-407E-A947-70E740481C1C}">
                                       <a14:useLocalDpi xmlns:a14="http://schemas.microsoft.com/office/drawing/2010/main" val="0"/>
                                     </a:ext>
                                     <a:ext uri="{96DAC541-7B7A-43D3-8B79-37D633B846F1}">
-                                      <asvg:svgBlip xmlns:asvg="http://schemas.microsoft.com/office/drawing/2016/SVG/main" r:embed="rId10"/>
+                                      <asvg:svgBlip xmlns:asvg="http://schemas.microsoft.com/office/drawing/2016/SVG/main" r:embed="rId9"/>
                                     </a:ext>
                                   </a:extLst>
                                 </a:blip>
@@ -1905,13 +1854,13 @@
                                 <pic:cNvPicPr/>
                               </pic:nvPicPr>
                               <pic:blipFill>
-                                <a:blip r:embed="rId11" cstate="print">
+                                <a:blip r:embed="rId10" cstate="print">
                                   <a:extLst>
                                     <a:ext uri="{28A0092B-C50C-407E-A947-70E740481C1C}">
                                       <a14:useLocalDpi xmlns:a14="http://schemas.microsoft.com/office/drawing/2010/main" val="0"/>
                                     </a:ext>
                                     <a:ext uri="{96DAC541-7B7A-43D3-8B79-37D633B846F1}">
-                                      <asvg:svgBlip xmlns:asvg="http://schemas.microsoft.com/office/drawing/2016/SVG/main" r:embed="rId12"/>
+                                      <asvg:svgBlip xmlns:asvg="http://schemas.microsoft.com/office/drawing/2016/SVG/main" r:embed="rId11"/>
                                     </a:ext>
                                   </a:extLst>
                                 </a:blip>
@@ -2072,13 +2021,13 @@
                                 <pic:cNvPicPr/>
                               </pic:nvPicPr>
                               <pic:blipFill>
-                                <a:blip r:embed="rId13" cstate="print">
+                                <a:blip r:embed="rId12" cstate="print">
                                   <a:extLst>
                                     <a:ext uri="{28A0092B-C50C-407E-A947-70E740481C1C}">
                                       <a14:useLocalDpi xmlns:a14="http://schemas.microsoft.com/office/drawing/2010/main" val="0"/>
                                     </a:ext>
                                     <a:ext uri="{96DAC541-7B7A-43D3-8B79-37D633B846F1}">
-                                      <asvg:svgBlip xmlns:asvg="http://schemas.microsoft.com/office/drawing/2016/SVG/main" r:embed="rId14"/>
+                                      <asvg:svgBlip xmlns:asvg="http://schemas.microsoft.com/office/drawing/2016/SVG/main" r:embed="rId13"/>
                                     </a:ext>
                                   </a:extLst>
                                 </a:blip>
@@ -2239,13 +2188,13 @@
                                 <pic:cNvPicPr/>
                               </pic:nvPicPr>
                               <pic:blipFill>
-                                <a:blip r:embed="rId15" cstate="print">
+                                <a:blip r:embed="rId14" cstate="print">
                                   <a:extLst>
                                     <a:ext uri="{28A0092B-C50C-407E-A947-70E740481C1C}">
                                       <a14:useLocalDpi xmlns:a14="http://schemas.microsoft.com/office/drawing/2010/main" val="0"/>
                                     </a:ext>
                                     <a:ext uri="{96DAC541-7B7A-43D3-8B79-37D633B846F1}">
-                                      <asvg:svgBlip xmlns:asvg="http://schemas.microsoft.com/office/drawing/2016/SVG/main" r:embed="rId16"/>
+                                      <asvg:svgBlip xmlns:asvg="http://schemas.microsoft.com/office/drawing/2016/SVG/main" r:embed="rId15"/>
                                     </a:ext>
                                   </a:extLst>
                                 </a:blip>
@@ -2376,7 +2325,7 @@
           </w:p>
           <w:tbl>
             <w:tblPr>
-              <w:tblStyle w:val="TableGrid"/>
+              <w:tblStyle w:val="ab"/>
               <w:tblW w:w="0" w:type="auto"/>
               <w:tblInd w:w="57" w:type="dxa"/>
               <w:tblBorders>
@@ -2394,7 +2343,7 @@
               <w:tblLook w:val="0600" w:firstRow="0" w:lastRow="0" w:firstColumn="0" w:lastColumn="0" w:noHBand="1" w:noVBand="1"/>
             </w:tblPr>
             <w:tblGrid>
-              <w:gridCol w:w="7495"/>
+              <w:gridCol w:w="3085"/>
             </w:tblGrid>
             <w:tr>
               <w:trPr>
@@ -2477,7 +2426,7 @@
                       </mc:Choice>
                       <mc:Fallback>
                         <w:pict>
-                          <v:line w14:anchorId="277E0047" id="Straight Connector 6" o:spid="_x0000_s1026" style="position:absolute;z-index:251681792;visibility:visible;mso-wrap-style:square;mso-wrap-distance-left:9pt;mso-wrap-distance-top:0;mso-wrap-distance-right:9pt;mso-wrap-distance-bottom:0;mso-position-horizontal:absolute;mso-position-horizontal-relative:text;mso-position-vertical:absolute;mso-position-vertical-relative:text" from="217.65pt,34pt" to="251.6pt,34pt" o:gfxdata="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" strokecolor="black [3213]" strokeweight="1pt">
+                          <v:line w14:anchorId="0BFE1A46" id="Straight Connector 6" o:spid="_x0000_s1026" style="position:absolute;z-index:251681792;visibility:visible;mso-wrap-style:square;mso-wrap-distance-left:9pt;mso-wrap-distance-top:0;mso-wrap-distance-right:9pt;mso-wrap-distance-bottom:0;mso-position-horizontal:absolute;mso-position-horizontal-relative:text;mso-position-vertical:absolute;mso-position-vertical-relative:text" from="217.65pt,34pt" to="251.6pt,34pt" o:gfxdata="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" strokecolor="black [3213]" strokeweight="1pt">
                             <v:stroke joinstyle="miter"/>
                           </v:line>
                         </w:pict>
@@ -2548,7 +2497,7 @@
                       </mc:Choice>
                       <mc:Fallback>
                         <w:pict>
-                          <v:line w14:anchorId="0A4488F0" id="Straight Connector 6" o:spid="_x0000_s1026" style="position:absolute;z-index:251675648;visibility:visible;mso-wrap-style:square;mso-wrap-distance-left:9pt;mso-wrap-distance-top:0;mso-wrap-distance-right:9pt;mso-wrap-distance-bottom:0;mso-position-horizontal:absolute;mso-position-horizontal-relative:text;mso-position-vertical:absolute;mso-position-vertical-relative:text" from="97.85pt,34.85pt" to="131.85pt,34.85pt" o:gfxdata="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" strokecolor="black [3213]" strokeweight="1pt">
+                          <v:line w14:anchorId="79E96450" id="Straight Connector 6" o:spid="_x0000_s1026" style="position:absolute;z-index:251675648;visibility:visible;mso-wrap-style:square;mso-wrap-distance-left:9pt;mso-wrap-distance-top:0;mso-wrap-distance-right:9pt;mso-wrap-distance-bottom:0;mso-position-horizontal:absolute;mso-position-horizontal-relative:text;mso-position-vertical:absolute;mso-position-vertical-relative:text" from="97.85pt,34.85pt" to="131.85pt,34.85pt" o:gfxdata="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" strokecolor="black [3213]" strokeweight="1pt">
                             <v:stroke joinstyle="miter"/>
                           </v:line>
                         </w:pict>
@@ -2633,7 +2582,7 @@
                       </mc:Choice>
                       <mc:Fallback>
                         <w:pict>
-                          <v:oval w14:anchorId="238E6AED" id="Oval 5" o:spid="_x0000_s1026" style="position:absolute;margin-left:147.25pt;margin-top:19.3pt;width:56.7pt;height:56.7pt;z-index:251674624;visibility:visible;mso-wrap-style:square;mso-width-percent:0;mso-height-percent:0;mso-wrap-distance-left:9pt;mso-wrap-distance-top:0;mso-wrap-distance-right:9pt;mso-wrap-distance-bottom:0;mso-position-horizontal:absolute;mso-position-horizontal-relative:text;mso-position-vertical:absolute;mso-position-vertical-relative:text;mso-width-percent:0;mso-height-percent:0;mso-width-relative:margin;mso-height-relative:margin;v-text-anchor:middle" o:gfxdata="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" filled="f" strokecolor="#030e13 [484]" strokeweight=".25pt">
+                          <v:oval w14:anchorId="19E08E0C" id="Oval 5" o:spid="_x0000_s1026" style="position:absolute;margin-left:147.25pt;margin-top:19.3pt;width:56.7pt;height:56.7pt;z-index:251674624;visibility:visible;mso-wrap-style:square;mso-width-percent:0;mso-height-percent:0;mso-wrap-distance-left:9pt;mso-wrap-distance-top:0;mso-wrap-distance-right:9pt;mso-wrap-distance-bottom:0;mso-position-horizontal:absolute;mso-position-horizontal-relative:text;mso-position-vertical:absolute;mso-position-vertical-relative:text;mso-width-percent:0;mso-height-percent:0;mso-width-relative:margin;mso-height-relative:margin;v-text-anchor:middle" o:gfxdata="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" filled="f" strokecolor="#030e13 [484]" strokeweight=".25pt">
                             <v:stroke joinstyle="miter"/>
                             <v:path arrowok="t"/>
                             <o:lock v:ext="edit" aspectratio="t"/>
@@ -2719,7 +2668,7 @@
                       </mc:Choice>
                       <mc:Fallback>
                         <w:pict>
-                          <v:line w14:anchorId="49867D61" id="Straight Connector 6" o:spid="_x0000_s1026" style="position:absolute;z-index:251682816;visibility:visible;mso-wrap-style:square;mso-width-percent:0;mso-wrap-distance-left:9pt;mso-wrap-distance-top:0;mso-wrap-distance-right:9pt;mso-wrap-distance-bottom:0;mso-position-horizontal:absolute;mso-position-horizontal-relative:text;mso-position-vertical:absolute;mso-position-vertical-relative:text;mso-width-percent:0;mso-width-relative:margin" from="223.1pt,10.65pt" to="260.5pt,10.65pt" o:gfxdata="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" strokecolor="black [3213]" strokeweight="1pt">
+                          <v:line w14:anchorId="4E54037B" id="Straight Connector 6" o:spid="_x0000_s1026" style="position:absolute;z-index:251682816;visibility:visible;mso-wrap-style:square;mso-width-percent:0;mso-wrap-distance-left:9pt;mso-wrap-distance-top:0;mso-wrap-distance-right:9pt;mso-wrap-distance-bottom:0;mso-position-horizontal:absolute;mso-position-horizontal-relative:text;mso-position-vertical:absolute;mso-position-vertical-relative:text;mso-width-percent:0;mso-width-relative:margin" from="223.1pt,10.65pt" to="260.5pt,10.65pt" o:gfxdata="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" strokecolor="black [3213]" strokeweight="1pt">
                             <v:stroke joinstyle="miter"/>
                           </v:line>
                         </w:pict>
@@ -2793,7 +2742,7 @@
                       </mc:Choice>
                       <mc:Fallback>
                         <w:pict>
-                          <v:line w14:anchorId="3868230C" id="Straight Connector 6" o:spid="_x0000_s1026" style="position:absolute;z-index:251677696;visibility:visible;mso-wrap-style:square;mso-width-percent:0;mso-wrap-distance-left:9pt;mso-wrap-distance-top:0;mso-wrap-distance-right:9pt;mso-wrap-distance-bottom:0;mso-position-horizontal:absolute;mso-position-horizontal-relative:text;mso-position-vertical:absolute;mso-position-vertical-relative:text;mso-width-percent:0;mso-width-relative:margin" from="89.8pt,10.45pt" to="127.25pt,10.45pt" o:gfxdata="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" strokecolor="black [3213]" strokeweight="1pt">
+                          <v:line w14:anchorId="38B6B83B" id="Straight Connector 6" o:spid="_x0000_s1026" style="position:absolute;z-index:251677696;visibility:visible;mso-wrap-style:square;mso-width-percent:0;mso-wrap-distance-left:9pt;mso-wrap-distance-top:0;mso-wrap-distance-right:9pt;mso-wrap-distance-bottom:0;mso-position-horizontal:absolute;mso-position-horizontal-relative:text;mso-position-vertical:absolute;mso-position-vertical-relative:text;mso-width-percent:0;mso-width-relative:margin" from="89.8pt,10.45pt" to="127.25pt,10.45pt" o:gfxdata="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" strokecolor="black [3213]" strokeweight="1pt">
                             <v:stroke joinstyle="miter"/>
                           </v:line>
                         </w:pict>
@@ -2914,7 +2863,7 @@
                       </mc:Choice>
                       <mc:Fallback>
                         <w:pict>
-                          <v:line w14:anchorId="736D6476" id="Straight Connector 6" o:spid="_x0000_s1026" style="position:absolute;z-index:251683840;visibility:visible;mso-wrap-style:square;mso-wrap-distance-left:9pt;mso-wrap-distance-top:0;mso-wrap-distance-right:9pt;mso-wrap-distance-bottom:0;mso-position-horizontal:absolute;mso-position-horizontal-relative:text;mso-position-vertical:absolute;mso-position-vertical-relative:text" from="217.65pt,4.15pt" to="251.6pt,4.15pt" o:gfxdata="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" strokecolor="black [3213]" strokeweight="1pt">
+                          <v:line w14:anchorId="63338449" id="Straight Connector 6" o:spid="_x0000_s1026" style="position:absolute;z-index:251683840;visibility:visible;mso-wrap-style:square;mso-wrap-distance-left:9pt;mso-wrap-distance-top:0;mso-wrap-distance-right:9pt;mso-wrap-distance-bottom:0;mso-position-horizontal:absolute;mso-position-horizontal-relative:text;mso-position-vertical:absolute;mso-position-vertical-relative:text" from="217.65pt,4.15pt" to="251.6pt,4.15pt" o:gfxdata="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" strokecolor="black [3213]" strokeweight="1pt">
                             <v:stroke joinstyle="miter"/>
                           </v:line>
                         </w:pict>
@@ -2985,7 +2934,7 @@
                       </mc:Choice>
                       <mc:Fallback>
                         <w:pict>
-                          <v:line w14:anchorId="1FDB238B" id="Straight Connector 6" o:spid="_x0000_s1026" style="position:absolute;z-index:251679744;visibility:visible;mso-wrap-style:square;mso-wrap-distance-left:9pt;mso-wrap-distance-top:0;mso-wrap-distance-right:9pt;mso-wrap-distance-bottom:0;mso-position-horizontal:absolute;mso-position-horizontal-relative:text;mso-position-vertical:absolute;mso-position-vertical-relative:text" from="97.85pt,5pt" to="131.85pt,5pt" o:gfxdata="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" strokecolor="black [3213]" strokeweight="1pt">
+                          <v:line w14:anchorId="537993DC" id="Straight Connector 6" o:spid="_x0000_s1026" style="position:absolute;z-index:251679744;visibility:visible;mso-wrap-style:square;mso-wrap-distance-left:9pt;mso-wrap-distance-top:0;mso-wrap-distance-right:9pt;mso-wrap-distance-bottom:0;mso-position-horizontal:absolute;mso-position-horizontal-relative:text;mso-position-vertical:absolute;mso-position-vertical-relative:text" from="97.85pt,5pt" to="131.85pt,5pt" o:gfxdata="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" strokecolor="black [3213]" strokeweight="1pt">
                             <v:stroke joinstyle="miter"/>
                           </v:line>
                         </w:pict>
@@ -3443,7 +3392,7 @@
                 </w:p>
                 <w:p>
                   <w:pPr>
-                    <w:pStyle w:val="Heading1"/>
+                    <w:pStyle w:val="1"/>
                     <w:rPr>
                       <w:rFonts w:ascii="Century Gothic" w:hAnsi="Century Gothic"/>
                       <w:color w:val="000000" w:themeColor="text1"/>
@@ -3600,7 +3549,7 @@
     </w:p>
     <w:tbl>
       <w:tblPr>
-        <w:tblStyle w:val="TableGrid"/>
+        <w:tblStyle w:val="ab"/>
         <w:tblW w:w="5000" w:type="pct"/>
         <w:tblBorders>
           <w:top w:val="single" w:sz="4" w:space="0" w:color="EDEDED"/>
@@ -3646,7 +3595,7 @@
           </w:p>
           <w:p>
             <w:pPr>
-              <w:pStyle w:val="Heading2"/>
+              <w:pStyle w:val="2"/>
               <w:rPr>
                 <w:noProof/>
                 <w:lang w:val="en-US"/>
@@ -3663,7 +3612,7 @@
           </w:p>
           <w:tbl>
             <w:tblPr>
-              <w:tblStyle w:val="PlainTable3"/>
+              <w:tblStyle w:val="31"/>
               <w:tblW w:w="0" w:type="auto"/>
               <w:tblBorders>
                 <w:top w:val="single" w:sz="2" w:space="0" w:color="EDEDED"/>
@@ -3724,13 +3673,13 @@
                                 <pic:cNvPicPr/>
                               </pic:nvPicPr>
                               <pic:blipFill>
-                                <a:blip r:embed="rId7" cstate="print">
+                                <a:blip r:embed="rId6" cstate="print">
                                   <a:extLst>
                                     <a:ext uri="{28A0092B-C50C-407E-A947-70E740481C1C}">
                                       <a14:useLocalDpi xmlns:a14="http://schemas.microsoft.com/office/drawing/2010/main" val="0"/>
                                     </a:ext>
                                     <a:ext uri="{96DAC541-7B7A-43D3-8B79-37D633B846F1}">
-                                      <asvg:svgBlip xmlns:asvg="http://schemas.microsoft.com/office/drawing/2016/SVG/main" r:embed="rId8"/>
+                                      <asvg:svgBlip xmlns:asvg="http://schemas.microsoft.com/office/drawing/2016/SVG/main" r:embed="rId7"/>
                                     </a:ext>
                                   </a:extLst>
                                 </a:blip>
@@ -3876,13 +3825,13 @@
                                 <pic:cNvPicPr/>
                               </pic:nvPicPr>
                               <pic:blipFill>
-                                <a:blip r:embed="rId9" cstate="print">
+                                <a:blip r:embed="rId8" cstate="print">
                                   <a:extLst>
                                     <a:ext uri="{28A0092B-C50C-407E-A947-70E740481C1C}">
                                       <a14:useLocalDpi xmlns:a14="http://schemas.microsoft.com/office/drawing/2010/main" val="0"/>
                                     </a:ext>
                                     <a:ext uri="{96DAC541-7B7A-43D3-8B79-37D633B846F1}">
-                                      <asvg:svgBlip xmlns:asvg="http://schemas.microsoft.com/office/drawing/2016/SVG/main" r:embed="rId10"/>
+                                      <asvg:svgBlip xmlns:asvg="http://schemas.microsoft.com/office/drawing/2016/SVG/main" r:embed="rId9"/>
                                     </a:ext>
                                   </a:extLst>
                                 </a:blip>
@@ -4010,7 +3959,7 @@
           </w:p>
           <w:tbl>
             <w:tblPr>
-              <w:tblStyle w:val="TableGrid"/>
+              <w:tblStyle w:val="ab"/>
               <w:tblW w:w="0" w:type="auto"/>
               <w:tblInd w:w="57" w:type="dxa"/>
               <w:tblBorders>
@@ -4040,7 +3989,7 @@
                 </w:tcPr>
                 <w:p>
                   <w:pPr>
-                    <w:pStyle w:val="Heading1"/>
+                    <w:pStyle w:val="1"/>
                     <w:rPr>
                       <w:rFonts w:ascii="Century Gothic" w:hAnsi="Century Gothic"/>
                       <w:color w:val="548AB7"/>
@@ -4145,7 +4094,7 @@
                 </w:p>
                 <w:tbl>
                   <w:tblPr>
-                    <w:tblStyle w:val="TableGridLight"/>
+                    <w:tblStyle w:val="ac"/>
                     <w:tblW w:w="0" w:type="auto"/>
                     <w:tblBorders>
                       <w:top w:val="single" w:sz="4" w:space="0" w:color="FFFFFF" w:themeColor="background1"/>
@@ -4200,13 +4149,13 @@
                                       <pic:cNvPicPr/>
                                     </pic:nvPicPr>
                                     <pic:blipFill>
-                                      <a:blip r:embed="rId17" cstate="print">
+                                      <a:blip r:embed="rId16" cstate="print">
                                         <a:extLst>
                                           <a:ext uri="{28A0092B-C50C-407E-A947-70E740481C1C}">
                                             <a14:useLocalDpi xmlns:a14="http://schemas.microsoft.com/office/drawing/2010/main" val="0"/>
                                           </a:ext>
                                           <a:ext uri="{96DAC541-7B7A-43D3-8B79-37D633B846F1}">
-                                            <asvg:svgBlip xmlns:asvg="http://schemas.microsoft.com/office/drawing/2016/SVG/main" r:embed="rId18"/>
+                                            <asvg:svgBlip xmlns:asvg="http://schemas.microsoft.com/office/drawing/2016/SVG/main" r:embed="rId17"/>
                                           </a:ext>
                                         </a:extLst>
                                       </a:blip>
@@ -4812,13 +4761,13 @@
                                       <pic:cNvPicPr/>
                                     </pic:nvPicPr>
                                     <pic:blipFill>
-                                      <a:blip r:embed="rId17" cstate="print">
+                                      <a:blip r:embed="rId16" cstate="print">
                                         <a:extLst>
                                           <a:ext uri="{28A0092B-C50C-407E-A947-70E740481C1C}">
                                             <a14:useLocalDpi xmlns:a14="http://schemas.microsoft.com/office/drawing/2010/main" val="0"/>
                                           </a:ext>
                                           <a:ext uri="{96DAC541-7B7A-43D3-8B79-37D633B846F1}">
-                                            <asvg:svgBlip xmlns:asvg="http://schemas.microsoft.com/office/drawing/2016/SVG/main" r:embed="rId18"/>
+                                            <asvg:svgBlip xmlns:asvg="http://schemas.microsoft.com/office/drawing/2016/SVG/main" r:embed="rId17"/>
                                           </a:ext>
                                         </a:extLst>
                                       </a:blip>
@@ -5542,13 +5491,13 @@
                                       <pic:cNvPicPr/>
                                     </pic:nvPicPr>
                                     <pic:blipFill>
-                                      <a:blip r:embed="rId17" cstate="print">
+                                      <a:blip r:embed="rId16" cstate="print">
                                         <a:extLst>
                                           <a:ext uri="{28A0092B-C50C-407E-A947-70E740481C1C}">
                                             <a14:useLocalDpi xmlns:a14="http://schemas.microsoft.com/office/drawing/2010/main" val="0"/>
                                           </a:ext>
                                           <a:ext uri="{96DAC541-7B7A-43D3-8B79-37D633B846F1}">
-                                            <asvg:svgBlip xmlns:asvg="http://schemas.microsoft.com/office/drawing/2016/SVG/main" r:embed="rId18"/>
+                                            <asvg:svgBlip xmlns:asvg="http://schemas.microsoft.com/office/drawing/2016/SVG/main" r:embed="rId17"/>
                                           </a:ext>
                                         </a:extLst>
                                       </a:blip>
@@ -6272,13 +6221,13 @@
                                       <pic:cNvPicPr/>
                                     </pic:nvPicPr>
                                     <pic:blipFill>
-                                      <a:blip r:embed="rId17" cstate="print">
+                                      <a:blip r:embed="rId16" cstate="print">
                                         <a:extLst>
                                           <a:ext uri="{28A0092B-C50C-407E-A947-70E740481C1C}">
                                             <a14:useLocalDpi xmlns:a14="http://schemas.microsoft.com/office/drawing/2010/main" val="0"/>
                                           </a:ext>
                                           <a:ext uri="{96DAC541-7B7A-43D3-8B79-37D633B846F1}">
-                                            <asvg:svgBlip xmlns:asvg="http://schemas.microsoft.com/office/drawing/2016/SVG/main" r:embed="rId18"/>
+                                            <asvg:svgBlip xmlns:asvg="http://schemas.microsoft.com/office/drawing/2016/SVG/main" r:embed="rId17"/>
                                           </a:ext>
                                         </a:extLst>
                                       </a:blip>
@@ -7174,7 +7123,7 @@
     </w:p>
     <w:tbl>
       <w:tblPr>
-        <w:tblStyle w:val="TableGrid"/>
+        <w:tblStyle w:val="ab"/>
         <w:tblW w:w="5000" w:type="pct"/>
         <w:tblBorders>
           <w:top w:val="single" w:sz="4" w:space="0" w:color="EDEDED"/>
@@ -7220,7 +7169,7 @@
           </w:p>
           <w:p>
             <w:pPr>
-              <w:pStyle w:val="Heading2"/>
+              <w:pStyle w:val="2"/>
               <w:rPr>
                 <w:noProof/>
                 <w:lang w:val="en-US"/>
@@ -7237,7 +7186,7 @@
           </w:p>
           <w:tbl>
             <w:tblPr>
-              <w:tblStyle w:val="PlainTable3"/>
+              <w:tblStyle w:val="31"/>
               <w:tblW w:w="0" w:type="auto"/>
               <w:tblBorders>
                 <w:top w:val="single" w:sz="2" w:space="0" w:color="EDEDED"/>
@@ -7298,13 +7247,13 @@
                                 <pic:cNvPicPr/>
                               </pic:nvPicPr>
                               <pic:blipFill>
-                                <a:blip r:embed="rId7" cstate="print">
+                                <a:blip r:embed="rId6" cstate="print">
                                   <a:extLst>
                                     <a:ext uri="{28A0092B-C50C-407E-A947-70E740481C1C}">
                                       <a14:useLocalDpi xmlns:a14="http://schemas.microsoft.com/office/drawing/2010/main" val="0"/>
                                     </a:ext>
                                     <a:ext uri="{96DAC541-7B7A-43D3-8B79-37D633B846F1}">
-                                      <asvg:svgBlip xmlns:asvg="http://schemas.microsoft.com/office/drawing/2016/SVG/main" r:embed="rId8"/>
+                                      <asvg:svgBlip xmlns:asvg="http://schemas.microsoft.com/office/drawing/2016/SVG/main" r:embed="rId7"/>
                                     </a:ext>
                                   </a:extLst>
                                 </a:blip>
@@ -7450,13 +7399,13 @@
                                 <pic:cNvPicPr/>
                               </pic:nvPicPr>
                               <pic:blipFill>
-                                <a:blip r:embed="rId9" cstate="print">
+                                <a:blip r:embed="rId8" cstate="print">
                                   <a:extLst>
                                     <a:ext uri="{28A0092B-C50C-407E-A947-70E740481C1C}">
                                       <a14:useLocalDpi xmlns:a14="http://schemas.microsoft.com/office/drawing/2010/main" val="0"/>
                                     </a:ext>
                                     <a:ext uri="{96DAC541-7B7A-43D3-8B79-37D633B846F1}">
-                                      <asvg:svgBlip xmlns:asvg="http://schemas.microsoft.com/office/drawing/2016/SVG/main" r:embed="rId10"/>
+                                      <asvg:svgBlip xmlns:asvg="http://schemas.microsoft.com/office/drawing/2016/SVG/main" r:embed="rId9"/>
                                     </a:ext>
                                   </a:extLst>
                                 </a:blip>
@@ -7584,7 +7533,7 @@
           </w:p>
           <w:tbl>
             <w:tblPr>
-              <w:tblStyle w:val="TableGrid"/>
+              <w:tblStyle w:val="ab"/>
               <w:tblW w:w="0" w:type="auto"/>
               <w:tblInd w:w="57" w:type="dxa"/>
               <w:tblBorders>
@@ -7614,7 +7563,7 @@
                 </w:tcPr>
                 <w:p>
                   <w:pPr>
-                    <w:pStyle w:val="Heading1"/>
+                    <w:pStyle w:val="1"/>
                     <w:rPr>
                       <w:rFonts w:ascii="Century Gothic" w:hAnsi="Century Gothic"/>
                       <w:color w:val="548AB7"/>
@@ -7739,7 +7688,7 @@
                 </w:p>
                 <w:tbl>
                   <w:tblPr>
-                    <w:tblStyle w:val="TableGridLight"/>
+                    <w:tblStyle w:val="ac"/>
                     <w:tblW w:w="0" w:type="auto"/>
                     <w:tblBorders>
                       <w:top w:val="single" w:sz="4" w:space="0" w:color="FFFFFF" w:themeColor="background1"/>
@@ -7791,13 +7740,13 @@
                                       <pic:cNvPicPr/>
                                     </pic:nvPicPr>
                                     <pic:blipFill>
-                                      <a:blip r:embed="rId19" cstate="print">
+                                      <a:blip r:embed="rId18" cstate="print">
                                         <a:extLst>
                                           <a:ext uri="{28A0092B-C50C-407E-A947-70E740481C1C}">
                                             <a14:useLocalDpi xmlns:a14="http://schemas.microsoft.com/office/drawing/2010/main" val="0"/>
                                           </a:ext>
                                           <a:ext uri="{96DAC541-7B7A-43D3-8B79-37D633B846F1}">
-                                            <asvg:svgBlip xmlns:asvg="http://schemas.microsoft.com/office/drawing/2016/SVG/main" r:embed="rId20"/>
+                                            <asvg:svgBlip xmlns:asvg="http://schemas.microsoft.com/office/drawing/2016/SVG/main" r:embed="rId19"/>
                                           </a:ext>
                                         </a:extLst>
                                       </a:blip>
@@ -8210,13 +8159,13 @@
                                       <pic:cNvPicPr/>
                                     </pic:nvPicPr>
                                     <pic:blipFill>
-                                      <a:blip r:embed="rId19" cstate="print">
+                                      <a:blip r:embed="rId18" cstate="print">
                                         <a:extLst>
                                           <a:ext uri="{28A0092B-C50C-407E-A947-70E740481C1C}">
                                             <a14:useLocalDpi xmlns:a14="http://schemas.microsoft.com/office/drawing/2010/main" val="0"/>
                                           </a:ext>
                                           <a:ext uri="{96DAC541-7B7A-43D3-8B79-37D633B846F1}">
-                                            <asvg:svgBlip xmlns:asvg="http://schemas.microsoft.com/office/drawing/2016/SVG/main" r:embed="rId20"/>
+                                            <asvg:svgBlip xmlns:asvg="http://schemas.microsoft.com/office/drawing/2016/SVG/main" r:embed="rId19"/>
                                           </a:ext>
                                         </a:extLst>
                                       </a:blip>
@@ -8693,13 +8642,13 @@
                                       <pic:cNvPicPr/>
                                     </pic:nvPicPr>
                                     <pic:blipFill>
-                                      <a:blip r:embed="rId19" cstate="print">
+                                      <a:blip r:embed="rId18" cstate="print">
                                         <a:extLst>
                                           <a:ext uri="{28A0092B-C50C-407E-A947-70E740481C1C}">
                                             <a14:useLocalDpi xmlns:a14="http://schemas.microsoft.com/office/drawing/2010/main" val="0"/>
                                           </a:ext>
                                           <a:ext uri="{96DAC541-7B7A-43D3-8B79-37D633B846F1}">
-                                            <asvg:svgBlip xmlns:asvg="http://schemas.microsoft.com/office/drawing/2016/SVG/main" r:embed="rId20"/>
+                                            <asvg:svgBlip xmlns:asvg="http://schemas.microsoft.com/office/drawing/2016/SVG/main" r:embed="rId19"/>
                                           </a:ext>
                                         </a:extLst>
                                       </a:blip>
@@ -9145,7 +9094,7 @@
                 </w:tbl>
                 <w:p>
                   <w:pPr>
-                    <w:pStyle w:val="Heading1"/>
+                    <w:pStyle w:val="1"/>
                     <w:rPr>
                       <w:rFonts w:ascii="Century Gothic" w:hAnsi="Century Gothic"/>
                       <w:color w:val="548AB7"/>
@@ -9342,7 +9291,7 @@
                 </w:p>
                 <w:p>
                   <w:pPr>
-                    <w:pStyle w:val="Heading1"/>
+                    <w:pStyle w:val="1"/>
                     <w:rPr>
                       <w:rFonts w:ascii="Century Gothic" w:hAnsi="Century Gothic"/>
                       <w:color w:val="548AB7"/>
@@ -9468,7 +9417,7 @@
                 </w:p>
                 <w:p>
                   <w:pPr>
-                    <w:pStyle w:val="ListParagraph"/>
+                    <w:pStyle w:val="aa"/>
                     <w:numPr>
                       <w:ilvl w:val="0"/>
                       <w:numId w:val="1"/>
@@ -9555,7 +9504,7 @@
                 </w:p>
                 <w:p>
                   <w:pPr>
-                    <w:pStyle w:val="ListParagraph"/>
+                    <w:pStyle w:val="aa"/>
                     <w:numPr>
                       <w:ilvl w:val="0"/>
                       <w:numId w:val="1"/>
@@ -9642,7 +9591,7 @@
                 </w:p>
                 <w:p>
                   <w:pPr>
-                    <w:pStyle w:val="ListParagraph"/>
+                    <w:pStyle w:val="aa"/>
                     <w:numPr>
                       <w:ilvl w:val="0"/>
                       <w:numId w:val="1"/>
@@ -9729,7 +9678,7 @@
                 </w:p>
                 <w:p>
                   <w:pPr>
-                    <w:pStyle w:val="ListParagraph"/>
+                    <w:pStyle w:val="aa"/>
                     <w:numPr>
                       <w:ilvl w:val="0"/>
                       <w:numId w:val="1"/>
@@ -9816,7 +9765,7 @@
                 </w:p>
                 <w:p>
                   <w:pPr>
-                    <w:pStyle w:val="ListParagraph"/>
+                    <w:pStyle w:val="aa"/>
                     <w:numPr>
                       <w:ilvl w:val="0"/>
                       <w:numId w:val="1"/>
@@ -9903,7 +9852,7 @@
                 </w:p>
                 <w:p>
                   <w:pPr>
-                    <w:pStyle w:val="ListParagraph"/>
+                    <w:pStyle w:val="aa"/>
                     <w:numPr>
                       <w:ilvl w:val="0"/>
                       <w:numId w:val="1"/>
@@ -9990,7 +9939,7 @@
                 </w:p>
                 <w:p>
                   <w:pPr>
-                    <w:pStyle w:val="ListParagraph"/>
+                    <w:pStyle w:val="aa"/>
                     <w:numPr>
                       <w:ilvl w:val="0"/>
                       <w:numId w:val="1"/>
@@ -10077,7 +10026,7 @@
                 </w:p>
                 <w:p>
                   <w:pPr>
-                    <w:pStyle w:val="ListParagraph"/>
+                    <w:pStyle w:val="aa"/>
                     <w:numPr>
                       <w:ilvl w:val="0"/>
                       <w:numId w:val="1"/>
@@ -10164,7 +10113,7 @@
                 </w:p>
                 <w:p>
                   <w:pPr>
-                    <w:pStyle w:val="ListParagraph"/>
+                    <w:pStyle w:val="aa"/>
                     <w:numPr>
                       <w:ilvl w:val="0"/>
                       <w:numId w:val="1"/>
@@ -10260,7 +10209,7 @@
                 </w:p>
                 <w:p>
                   <w:pPr>
-                    <w:pStyle w:val="Heading1"/>
+                    <w:pStyle w:val="1"/>
                     <w:rPr>
                       <w:rFonts w:ascii="Century Gothic" w:hAnsi="Century Gothic"/>
                       <w:color w:val="548AB7"/>
@@ -10385,7 +10334,7 @@
                 </w:p>
                 <w:p>
                   <w:pPr>
-                    <w:pStyle w:val="ListParagraph"/>
+                    <w:pStyle w:val="aa"/>
                     <w:numPr>
                       <w:ilvl w:val="0"/>
                       <w:numId w:val="1"/>
@@ -10481,7 +10430,7 @@
                 </w:p>
                 <w:p>
                   <w:pPr>
-                    <w:pStyle w:val="ListParagraph"/>
+                    <w:pStyle w:val="aa"/>
                     <w:numPr>
                       <w:ilvl w:val="0"/>
                       <w:numId w:val="1"/>
@@ -10568,7 +10517,7 @@
                 </w:p>
                 <w:p>
                   <w:pPr>
-                    <w:pStyle w:val="ListParagraph"/>
+                    <w:pStyle w:val="aa"/>
                     <w:numPr>
                       <w:ilvl w:val="0"/>
                       <w:numId w:val="1"/>
@@ -10688,7 +10637,7 @@
     </w:p>
     <w:tbl>
       <w:tblPr>
-        <w:tblStyle w:val="TableGrid"/>
+        <w:tblStyle w:val="ab"/>
         <w:tblW w:w="5000" w:type="pct"/>
         <w:tblBorders>
           <w:top w:val="single" w:sz="4" w:space="0" w:color="EDEDED"/>
@@ -10734,7 +10683,7 @@
           </w:p>
           <w:p>
             <w:pPr>
-              <w:pStyle w:val="Heading2"/>
+              <w:pStyle w:val="2"/>
               <w:rPr>
                 <w:noProof/>
                 <w:lang w:val="en-US"/>
@@ -10751,7 +10700,7 @@
           </w:p>
           <w:tbl>
             <w:tblPr>
-              <w:tblStyle w:val="PlainTable3"/>
+              <w:tblStyle w:val="31"/>
               <w:tblW w:w="0" w:type="auto"/>
               <w:tblBorders>
                 <w:top w:val="single" w:sz="2" w:space="0" w:color="EDEDED"/>
@@ -10812,13 +10761,13 @@
                                 <pic:cNvPicPr/>
                               </pic:nvPicPr>
                               <pic:blipFill>
-                                <a:blip r:embed="rId7" cstate="print">
+                                <a:blip r:embed="rId6" cstate="print">
                                   <a:extLst>
                                     <a:ext uri="{28A0092B-C50C-407E-A947-70E740481C1C}">
                                       <a14:useLocalDpi xmlns:a14="http://schemas.microsoft.com/office/drawing/2010/main" val="0"/>
                                     </a:ext>
                                     <a:ext uri="{96DAC541-7B7A-43D3-8B79-37D633B846F1}">
-                                      <asvg:svgBlip xmlns:asvg="http://schemas.microsoft.com/office/drawing/2016/SVG/main" r:embed="rId8"/>
+                                      <asvg:svgBlip xmlns:asvg="http://schemas.microsoft.com/office/drawing/2016/SVG/main" r:embed="rId7"/>
                                     </a:ext>
                                   </a:extLst>
                                 </a:blip>
@@ -10964,13 +10913,13 @@
                                 <pic:cNvPicPr/>
                               </pic:nvPicPr>
                               <pic:blipFill>
-                                <a:blip r:embed="rId9" cstate="print">
+                                <a:blip r:embed="rId8" cstate="print">
                                   <a:extLst>
                                     <a:ext uri="{28A0092B-C50C-407E-A947-70E740481C1C}">
                                       <a14:useLocalDpi xmlns:a14="http://schemas.microsoft.com/office/drawing/2010/main" val="0"/>
                                     </a:ext>
                                     <a:ext uri="{96DAC541-7B7A-43D3-8B79-37D633B846F1}">
-                                      <asvg:svgBlip xmlns:asvg="http://schemas.microsoft.com/office/drawing/2016/SVG/main" r:embed="rId10"/>
+                                      <asvg:svgBlip xmlns:asvg="http://schemas.microsoft.com/office/drawing/2016/SVG/main" r:embed="rId9"/>
                                     </a:ext>
                                   </a:extLst>
                                 </a:blip>
@@ -11098,7 +11047,7 @@
           </w:p>
           <w:tbl>
             <w:tblPr>
-              <w:tblStyle w:val="TableGrid"/>
+              <w:tblStyle w:val="ab"/>
               <w:tblW w:w="0" w:type="auto"/>
               <w:tblInd w:w="57" w:type="dxa"/>
               <w:tblBorders>
@@ -11128,7 +11077,7 @@
                 </w:tcPr>
                 <w:p>
                   <w:pPr>
-                    <w:pStyle w:val="Heading1"/>
+                    <w:pStyle w:val="1"/>
                     <w:rPr>
                       <w:rFonts w:ascii="Century Gothic" w:hAnsi="Century Gothic"/>
                       <w:color w:val="548AB7"/>
@@ -11253,7 +11202,7 @@
                 </w:p>
                 <w:tbl>
                   <w:tblPr>
-                    <w:tblStyle w:val="TableGridLight"/>
+                    <w:tblStyle w:val="ac"/>
                     <w:tblW w:w="0" w:type="auto"/>
                     <w:tblBorders>
                       <w:top w:val="single" w:sz="4" w:space="0" w:color="FFFFFF" w:themeColor="background1"/>
@@ -11308,13 +11257,13 @@
                                       <pic:cNvPicPr/>
                                     </pic:nvPicPr>
                                     <pic:blipFill>
-                                      <a:blip r:embed="rId21" cstate="print">
+                                      <a:blip r:embed="rId20" cstate="print">
                                         <a:extLst>
                                           <a:ext uri="{28A0092B-C50C-407E-A947-70E740481C1C}">
                                             <a14:useLocalDpi xmlns:a14="http://schemas.microsoft.com/office/drawing/2010/main" val="0"/>
                                           </a:ext>
                                           <a:ext uri="{96DAC541-7B7A-43D3-8B79-37D633B846F1}">
-                                            <asvg:svgBlip xmlns:asvg="http://schemas.microsoft.com/office/drawing/2016/SVG/main" r:embed="rId22"/>
+                                            <asvg:svgBlip xmlns:asvg="http://schemas.microsoft.com/office/drawing/2016/SVG/main" r:embed="rId21"/>
                                           </a:ext>
                                         </a:extLst>
                                       </a:blip>
@@ -11639,13 +11588,13 @@
                                       <pic:cNvPicPr/>
                                     </pic:nvPicPr>
                                     <pic:blipFill>
-                                      <a:blip r:embed="rId21" cstate="print">
+                                      <a:blip r:embed="rId20" cstate="print">
                                         <a:extLst>
                                           <a:ext uri="{28A0092B-C50C-407E-A947-70E740481C1C}">
                                             <a14:useLocalDpi xmlns:a14="http://schemas.microsoft.com/office/drawing/2010/main" val="0"/>
                                           </a:ext>
                                           <a:ext uri="{96DAC541-7B7A-43D3-8B79-37D633B846F1}">
-                                            <asvg:svgBlip xmlns:asvg="http://schemas.microsoft.com/office/drawing/2016/SVG/main" r:embed="rId22"/>
+                                            <asvg:svgBlip xmlns:asvg="http://schemas.microsoft.com/office/drawing/2016/SVG/main" r:embed="rId21"/>
                                           </a:ext>
                                         </a:extLst>
                                       </a:blip>
@@ -12000,13 +11949,13 @@
                                       <pic:cNvPicPr/>
                                     </pic:nvPicPr>
                                     <pic:blipFill>
-                                      <a:blip r:embed="rId21" cstate="print">
+                                      <a:blip r:embed="rId20" cstate="print">
                                         <a:extLst>
                                           <a:ext uri="{28A0092B-C50C-407E-A947-70E740481C1C}">
                                             <a14:useLocalDpi xmlns:a14="http://schemas.microsoft.com/office/drawing/2010/main" val="0"/>
                                           </a:ext>
                                           <a:ext uri="{96DAC541-7B7A-43D3-8B79-37D633B846F1}">
-                                            <asvg:svgBlip xmlns:asvg="http://schemas.microsoft.com/office/drawing/2016/SVG/main" r:embed="rId22"/>
+                                            <asvg:svgBlip xmlns:asvg="http://schemas.microsoft.com/office/drawing/2016/SVG/main" r:embed="rId21"/>
                                           </a:ext>
                                         </a:extLst>
                                       </a:blip>
@@ -12324,7 +12273,7 @@
                 </w:tbl>
                 <w:p>
                   <w:pPr>
-                    <w:pStyle w:val="Heading1"/>
+                    <w:pStyle w:val="1"/>
                     <w:rPr>
                       <w:rFonts w:ascii="Century Gothic" w:hAnsi="Century Gothic"/>
                       <w:color w:val="548AB7"/>
@@ -12440,7 +12389,7 @@
                 </w:p>
                 <w:tbl>
                   <w:tblPr>
-                    <w:tblStyle w:val="TableGridLight"/>
+                    <w:tblStyle w:val="ac"/>
                     <w:tblW w:w="0" w:type="auto"/>
                     <w:tblBorders>
                       <w:top w:val="single" w:sz="4" w:space="0" w:color="FFFFFF" w:themeColor="background1"/>
@@ -12492,13 +12441,13 @@
                                       <pic:cNvPicPr/>
                                     </pic:nvPicPr>
                                     <pic:blipFill>
-                                      <a:blip r:embed="rId23" cstate="print">
+                                      <a:blip r:embed="rId22" cstate="print">
                                         <a:extLst>
                                           <a:ext uri="{28A0092B-C50C-407E-A947-70E740481C1C}">
                                             <a14:useLocalDpi xmlns:a14="http://schemas.microsoft.com/office/drawing/2010/main" val="0"/>
                                           </a:ext>
                                           <a:ext uri="{96DAC541-7B7A-43D3-8B79-37D633B846F1}">
-                                            <asvg:svgBlip xmlns:asvg="http://schemas.microsoft.com/office/drawing/2016/SVG/main" r:embed="rId24"/>
+                                            <asvg:svgBlip xmlns:asvg="http://schemas.microsoft.com/office/drawing/2016/SVG/main" r:embed="rId23"/>
                                           </a:ext>
                                         </a:extLst>
                                       </a:blip>
@@ -13116,13 +13065,13 @@
                                       <pic:cNvPicPr/>
                                     </pic:nvPicPr>
                                     <pic:blipFill>
-                                      <a:blip r:embed="rId23" cstate="print">
+                                      <a:blip r:embed="rId22" cstate="print">
                                         <a:extLst>
                                           <a:ext uri="{28A0092B-C50C-407E-A947-70E740481C1C}">
                                             <a14:useLocalDpi xmlns:a14="http://schemas.microsoft.com/office/drawing/2010/main" val="0"/>
                                           </a:ext>
                                           <a:ext uri="{96DAC541-7B7A-43D3-8B79-37D633B846F1}">
-                                            <asvg:svgBlip xmlns:asvg="http://schemas.microsoft.com/office/drawing/2016/SVG/main" r:embed="rId24"/>
+                                            <asvg:svgBlip xmlns:asvg="http://schemas.microsoft.com/office/drawing/2016/SVG/main" r:embed="rId23"/>
                                           </a:ext>
                                         </a:extLst>
                                       </a:blip>
@@ -13872,7 +13821,7 @@
 </file>
 
 <file path=word/numbering.xml><?xml version="1.0" encoding="utf-8"?>
-<w:numbering xmlns:wpc="http://schemas.microsoft.com/office/word/2010/wordprocessingCanvas" xmlns:cx="http://schemas.microsoft.com/office/drawing/2014/chartex" xmlns:cx1="http://schemas.microsoft.com/office/drawing/2015/9/8/chartex" xmlns:cx2="http://schemas.microsoft.com/office/drawing/2015/10/21/chartex" xmlns:cx3="http://schemas.microsoft.com/office/drawing/2016/5/9/chartex" xmlns:cx4="http://schemas.microsoft.com/office/drawing/2016/5/10/chartex" xmlns:cx5="http://schemas.microsoft.com/office/drawing/2016/5/11/chartex" xmlns:cx6="http://schemas.microsoft.com/office/drawing/2016/5/12/chartex" xmlns:cx7="http://schemas.microsoft.com/office/drawing/2016/5/13/chartex" xmlns:cx8="http://schemas.microsoft.com/office/drawing/2016/5/14/chartex" xmlns:mc="http://schemas.openxmlformats.org/markup-compatibility/2006" xmlns:aink="http://schemas.microsoft.com/office/drawing/2016/ink" xmlns:am3d="http://schemas.microsoft.com/office/drawing/2017/model3d" xmlns:o="urn:schemas-microsoft-com:office:office" xmlns:oel="http://schemas.microsoft.com/office/2019/extlst" xmlns:r="http://schemas.openxmlformats.org/officeDocument/2006/relationships" xmlns:m="http://schemas.openxmlformats.org/officeDocument/2006/math" xmlns:v="urn:schemas-microsoft-com:vml" xmlns:wp14="http://schemas.microsoft.com/office/word/2010/wordprocessingDrawing" xmlns:wp="http://schemas.openxmlformats.org/drawingml/2006/wordprocessingDrawing" xmlns:w10="urn:schemas-microsoft-com:office:word" xmlns:w="http://schemas.openxmlformats.org/wordprocessingml/2006/main" xmlns:w14="http://schemas.microsoft.com/office/word/2010/wordml" xmlns:w15="http://schemas.microsoft.com/office/word/2012/wordml" xmlns:w16cex="http://schemas.microsoft.com/office/word/2018/wordml/cex" xmlns:w16cid="http://schemas.microsoft.com/office/word/2016/wordml/cid" xmlns:w16="http://schemas.microsoft.com/office/word/2018/wordml" xmlns:w16sdtdh="http://schemas.microsoft.com/office/word/2020/wordml/sdtdatahash" xmlns:w16se="http://schemas.microsoft.com/office/word/2015/wordml/symex" xmlns:wpg="http://schemas.microsoft.com/office/word/2010/wordprocessingGroup" xmlns:wpi="http://schemas.microsoft.com/office/word/2010/wordprocessingInk" xmlns:wne="http://schemas.microsoft.com/office/word/2006/wordml" xmlns:wps="http://schemas.microsoft.com/office/word/2010/wordprocessingShape" mc:Ignorable="w14 w15 w16se w16cid w16 w16cex w16sdtdh wp14">
+<w:numbering xmlns:wpc="http://schemas.microsoft.com/office/word/2010/wordprocessingCanvas" xmlns:cx="http://schemas.microsoft.com/office/drawing/2014/chartex" xmlns:cx1="http://schemas.microsoft.com/office/drawing/2015/9/8/chartex" xmlns:cx2="http://schemas.microsoft.com/office/drawing/2015/10/21/chartex" xmlns:cx3="http://schemas.microsoft.com/office/drawing/2016/5/9/chartex" xmlns:cx4="http://schemas.microsoft.com/office/drawing/2016/5/10/chartex" xmlns:cx5="http://schemas.microsoft.com/office/drawing/2016/5/11/chartex" xmlns:cx6="http://schemas.microsoft.com/office/drawing/2016/5/12/chartex" xmlns:cx7="http://schemas.microsoft.com/office/drawing/2016/5/13/chartex" xmlns:cx8="http://schemas.microsoft.com/office/drawing/2016/5/14/chartex" xmlns:mc="http://schemas.openxmlformats.org/markup-compatibility/2006" xmlns:aink="http://schemas.microsoft.com/office/drawing/2016/ink" xmlns:am3d="http://schemas.microsoft.com/office/drawing/2017/model3d" xmlns:o="urn:schemas-microsoft-com:office:office" xmlns:oel="http://schemas.microsoft.com/office/2019/extlst" xmlns:r="http://schemas.openxmlformats.org/officeDocument/2006/relationships" xmlns:m="http://schemas.openxmlformats.org/officeDocument/2006/math" xmlns:v="urn:schemas-microsoft-com:vml" xmlns:wp14="http://schemas.microsoft.com/office/word/2010/wordprocessingDrawing" xmlns:wp="http://schemas.openxmlformats.org/drawingml/2006/wordprocessingDrawing" xmlns:w10="urn:schemas-microsoft-com:office:word" xmlns:w="http://schemas.openxmlformats.org/wordprocessingml/2006/main" xmlns:w14="http://schemas.microsoft.com/office/word/2010/wordml" xmlns:w15="http://schemas.microsoft.com/office/word/2012/wordml" xmlns:w16cex="http://schemas.microsoft.com/office/word/2018/wordml/cex" xmlns:w16cid="http://schemas.microsoft.com/office/word/2016/wordml/cid" xmlns:w16="http://schemas.microsoft.com/office/word/2018/wordml" xmlns:w16du="http://schemas.microsoft.com/office/word/2023/wordml/word16du" xmlns:w16sdtdh="http://schemas.microsoft.com/office/word/2020/wordml/sdtdatahash" xmlns:w16se="http://schemas.microsoft.com/office/word/2015/wordml/symex" xmlns:wpg="http://schemas.microsoft.com/office/word/2010/wordprocessingGroup" xmlns:wpi="http://schemas.microsoft.com/office/word/2010/wordprocessingInk" xmlns:wne="http://schemas.microsoft.com/office/word/2006/wordml" xmlns:wps="http://schemas.microsoft.com/office/word/2010/wordprocessingShape" mc:Ignorable="w14 w15 w16se w16cid w16 w16cex w16sdtdh w16du wp14">
   <w:abstractNum w:abstractNumId="0" w15:restartNumberingAfterBreak="0">
     <w:nsid w:val="07AC1098"/>
     <w:multiLevelType w:val="multilevel"/>
@@ -13994,7 +13943,7 @@
     <w:lvl w:ilvl="0">
       <w:start w:val="1"/>
       <w:numFmt w:val="bullet"/>
-      <w:pStyle w:val="ListBullet"/>
+      <w:pStyle w:val="a"/>
       <w:lvlText w:val=""/>
       <w:lvlJc w:val="left"/>
       <w:pPr>
@@ -14237,15 +14186,15 @@
 </file>
 
 <file path=word/styles.xml><?xml version="1.0" encoding="utf-8"?>
-<w:styles xmlns:mc="http://schemas.openxmlformats.org/markup-compatibility/2006" xmlns:r="http://schemas.openxmlformats.org/officeDocument/2006/relationships" xmlns:w="http://schemas.openxmlformats.org/wordprocessingml/2006/main" xmlns:w14="http://schemas.microsoft.com/office/word/2010/wordml" xmlns:w15="http://schemas.microsoft.com/office/word/2012/wordml" xmlns:w16cex="http://schemas.microsoft.com/office/word/2018/wordml/cex" xmlns:w16cid="http://schemas.microsoft.com/office/word/2016/wordml/cid" xmlns:w16="http://schemas.microsoft.com/office/word/2018/wordml" xmlns:w16sdtdh="http://schemas.microsoft.com/office/word/2020/wordml/sdtdatahash" xmlns:w16se="http://schemas.microsoft.com/office/word/2015/wordml/symex" mc:Ignorable="w14 w15 w16se w16cid w16 w16cex w16sdtdh">
+<w:styles xmlns:mc="http://schemas.openxmlformats.org/markup-compatibility/2006" xmlns:r="http://schemas.openxmlformats.org/officeDocument/2006/relationships" xmlns:w="http://schemas.openxmlformats.org/wordprocessingml/2006/main" xmlns:w14="http://schemas.microsoft.com/office/word/2010/wordml" xmlns:w15="http://schemas.microsoft.com/office/word/2012/wordml" xmlns:w16cex="http://schemas.microsoft.com/office/word/2018/wordml/cex" xmlns:w16cid="http://schemas.microsoft.com/office/word/2016/wordml/cid" xmlns:w16="http://schemas.microsoft.com/office/word/2018/wordml" xmlns:w16du="http://schemas.microsoft.com/office/word/2023/wordml/word16du" xmlns:w16sdtdh="http://schemas.microsoft.com/office/word/2020/wordml/sdtdatahash" xmlns:w16se="http://schemas.microsoft.com/office/word/2015/wordml/symex" mc:Ignorable="w14 w15 w16se w16cid w16 w16cex w16sdtdh w16du">
   <w:docDefaults>
     <w:rPrDefault>
       <w:rPr>
-        <w:rFonts w:asciiTheme="minorHAnsi" w:eastAsiaTheme="minorHAnsi" w:hAnsiTheme="minorHAnsi" w:cstheme="minorBidi"/>
+        <w:rFonts w:asciiTheme="minorHAnsi" w:eastAsiaTheme="minorEastAsia" w:hAnsiTheme="minorHAnsi" w:cstheme="minorBidi"/>
         <w:kern w:val="2"/>
         <w:sz w:val="24"/>
         <w:szCs w:val="24"/>
-        <w:lang w:val="en-NL" w:eastAsia="en-US" w:bidi="ar-SA"/>
+        <w:lang w:eastAsia="en-US" w:bidi="ar-SA"/>
         <w14:ligatures w14:val="standardContextual"/>
       </w:rPr>
     </w:rPrDefault>
@@ -14629,15 +14578,15 @@
     <w:lsdException w:name="Unresolved Mention" w:semiHidden="1" w:unhideWhenUsed="1"/>
     <w:lsdException w:name="Smart Link" w:semiHidden="1" w:unhideWhenUsed="1"/>
   </w:latentStyles>
-  <w:style w:type="paragraph" w:default="1" w:styleId="Normal">
+  <w:style w:type="paragraph" w:default="1" w:styleId="a0">
     <w:name w:val="Normal"/>
     <w:qFormat/>
   </w:style>
-  <w:style w:type="paragraph" w:styleId="Heading1">
+  <w:style w:type="paragraph" w:styleId="1">
     <w:name w:val="heading 1"/>
-    <w:basedOn w:val="Normal"/>
-    <w:next w:val="Normal"/>
-    <w:link w:val="Heading1Char"/>
+    <w:basedOn w:val="a0"/>
+    <w:next w:val="a0"/>
+    <w:link w:val="10"/>
     <w:uiPriority w:val="9"/>
     <w:qFormat/>
     <w:rsid w:val="00BE3C54"/>
@@ -14654,11 +14603,11 @@
       <w:szCs w:val="40"/>
     </w:rPr>
   </w:style>
-  <w:style w:type="paragraph" w:styleId="Heading2">
+  <w:style w:type="paragraph" w:styleId="2">
     <w:name w:val="heading 2"/>
-    <w:basedOn w:val="Normal"/>
-    <w:next w:val="Normal"/>
-    <w:link w:val="Heading2Char"/>
+    <w:basedOn w:val="a0"/>
+    <w:next w:val="a0"/>
+    <w:link w:val="20"/>
     <w:uiPriority w:val="9"/>
     <w:unhideWhenUsed/>
     <w:qFormat/>
@@ -14675,11 +14624,11 @@
       <w:lang w:val="nl-NL"/>
     </w:rPr>
   </w:style>
-  <w:style w:type="paragraph" w:styleId="Heading3">
+  <w:style w:type="paragraph" w:styleId="3">
     <w:name w:val="heading 3"/>
-    <w:basedOn w:val="Normal"/>
-    <w:next w:val="Normal"/>
-    <w:link w:val="Heading3Char"/>
+    <w:basedOn w:val="a0"/>
+    <w:next w:val="a0"/>
+    <w:link w:val="30"/>
     <w:uiPriority w:val="9"/>
     <w:unhideWhenUsed/>
     <w:qFormat/>
@@ -14697,11 +14646,11 @@
       <w:szCs w:val="28"/>
     </w:rPr>
   </w:style>
-  <w:style w:type="paragraph" w:styleId="Heading4">
+  <w:style w:type="paragraph" w:styleId="4">
     <w:name w:val="heading 4"/>
-    <w:basedOn w:val="Normal"/>
-    <w:next w:val="Normal"/>
-    <w:link w:val="Heading4Char"/>
+    <w:basedOn w:val="a0"/>
+    <w:next w:val="a0"/>
+    <w:link w:val="40"/>
     <w:uiPriority w:val="9"/>
     <w:semiHidden/>
     <w:unhideWhenUsed/>
@@ -14720,11 +14669,11 @@
       <w:color w:val="0F4761" w:themeColor="accent1" w:themeShade="BF"/>
     </w:rPr>
   </w:style>
-  <w:style w:type="paragraph" w:styleId="Heading5">
+  <w:style w:type="paragraph" w:styleId="5">
     <w:name w:val="heading 5"/>
-    <w:basedOn w:val="Normal"/>
-    <w:next w:val="Normal"/>
-    <w:link w:val="Heading5Char"/>
+    <w:basedOn w:val="a0"/>
+    <w:next w:val="a0"/>
+    <w:link w:val="50"/>
     <w:uiPriority w:val="9"/>
     <w:semiHidden/>
     <w:unhideWhenUsed/>
@@ -14741,11 +14690,11 @@
       <w:color w:val="0F4761" w:themeColor="accent1" w:themeShade="BF"/>
     </w:rPr>
   </w:style>
-  <w:style w:type="paragraph" w:styleId="Heading6">
+  <w:style w:type="paragraph" w:styleId="6">
     <w:name w:val="heading 6"/>
-    <w:basedOn w:val="Normal"/>
-    <w:next w:val="Normal"/>
-    <w:link w:val="Heading6Char"/>
+    <w:basedOn w:val="a0"/>
+    <w:next w:val="a0"/>
+    <w:link w:val="60"/>
     <w:uiPriority w:val="9"/>
     <w:semiHidden/>
     <w:unhideWhenUsed/>
@@ -14764,11 +14713,11 @@
       <w:color w:val="595959" w:themeColor="text1" w:themeTint="A6"/>
     </w:rPr>
   </w:style>
-  <w:style w:type="paragraph" w:styleId="Heading7">
+  <w:style w:type="paragraph" w:styleId="7">
     <w:name w:val="heading 7"/>
-    <w:basedOn w:val="Normal"/>
-    <w:next w:val="Normal"/>
-    <w:link w:val="Heading7Char"/>
+    <w:basedOn w:val="a0"/>
+    <w:next w:val="a0"/>
+    <w:link w:val="70"/>
     <w:uiPriority w:val="9"/>
     <w:semiHidden/>
     <w:unhideWhenUsed/>
@@ -14785,11 +14734,11 @@
       <w:color w:val="595959" w:themeColor="text1" w:themeTint="A6"/>
     </w:rPr>
   </w:style>
-  <w:style w:type="paragraph" w:styleId="Heading8">
+  <w:style w:type="paragraph" w:styleId="8">
     <w:name w:val="heading 8"/>
-    <w:basedOn w:val="Normal"/>
-    <w:next w:val="Normal"/>
-    <w:link w:val="Heading8Char"/>
+    <w:basedOn w:val="a0"/>
+    <w:next w:val="a0"/>
+    <w:link w:val="80"/>
     <w:uiPriority w:val="9"/>
     <w:semiHidden/>
     <w:unhideWhenUsed/>
@@ -14807,11 +14756,11 @@
       <w:color w:val="272727" w:themeColor="text1" w:themeTint="D8"/>
     </w:rPr>
   </w:style>
-  <w:style w:type="paragraph" w:styleId="Heading9">
+  <w:style w:type="paragraph" w:styleId="9">
     <w:name w:val="heading 9"/>
-    <w:basedOn w:val="Normal"/>
-    <w:next w:val="Normal"/>
-    <w:link w:val="Heading9Char"/>
+    <w:basedOn w:val="a0"/>
+    <w:next w:val="a0"/>
+    <w:link w:val="90"/>
     <w:uiPriority w:val="9"/>
     <w:semiHidden/>
     <w:unhideWhenUsed/>
@@ -14827,13 +14776,13 @@
       <w:color w:val="272727" w:themeColor="text1" w:themeTint="D8"/>
     </w:rPr>
   </w:style>
-  <w:style w:type="character" w:default="1" w:styleId="DefaultParagraphFont">
+  <w:style w:type="character" w:default="1" w:styleId="a1">
     <w:name w:val="Default Paragraph Font"/>
     <w:uiPriority w:val="1"/>
     <w:semiHidden/>
     <w:unhideWhenUsed/>
   </w:style>
-  <w:style w:type="table" w:default="1" w:styleId="TableNormal">
+  <w:style w:type="table" w:default="1" w:styleId="a2">
     <w:name w:val="Normal Table"/>
     <w:uiPriority w:val="99"/>
     <w:semiHidden/>
@@ -14848,16 +14797,16 @@
       </w:tblCellMar>
     </w:tblPr>
   </w:style>
-  <w:style w:type="numbering" w:default="1" w:styleId="NoList">
+  <w:style w:type="numbering" w:default="1" w:styleId="a3">
     <w:name w:val="No List"/>
     <w:uiPriority w:val="99"/>
     <w:semiHidden/>
     <w:unhideWhenUsed/>
   </w:style>
-  <w:style w:type="character" w:customStyle="1" w:styleId="Heading1Char">
-    <w:name w:val="Heading 1 Char"/>
-    <w:basedOn w:val="DefaultParagraphFont"/>
-    <w:link w:val="Heading1"/>
+  <w:style w:type="character" w:customStyle="1" w:styleId="10">
+    <w:name w:val="見出し 1 (文字)"/>
+    <w:basedOn w:val="a1"/>
+    <w:link w:val="1"/>
     <w:uiPriority w:val="9"/>
     <w:rsid w:val="00BE3C54"/>
     <w:rPr>
@@ -14867,10 +14816,10 @@
       <w:szCs w:val="40"/>
     </w:rPr>
   </w:style>
-  <w:style w:type="character" w:customStyle="1" w:styleId="Heading2Char">
-    <w:name w:val="Heading 2 Char"/>
-    <w:basedOn w:val="DefaultParagraphFont"/>
-    <w:link w:val="Heading2"/>
+  <w:style w:type="character" w:customStyle="1" w:styleId="20">
+    <w:name w:val="見出し 2 (文字)"/>
+    <w:basedOn w:val="a1"/>
+    <w:link w:val="2"/>
     <w:uiPriority w:val="9"/>
     <w:rsid w:val="002A69AE"/>
     <w:rPr>
@@ -14879,10 +14828,10 @@
       <w:lang w:val="nl-NL"/>
     </w:rPr>
   </w:style>
-  <w:style w:type="character" w:customStyle="1" w:styleId="Heading3Char">
-    <w:name w:val="Heading 3 Char"/>
-    <w:basedOn w:val="DefaultParagraphFont"/>
-    <w:link w:val="Heading3"/>
+  <w:style w:type="character" w:customStyle="1" w:styleId="30">
+    <w:name w:val="見出し 3 (文字)"/>
+    <w:basedOn w:val="a1"/>
+    <w:link w:val="3"/>
     <w:uiPriority w:val="9"/>
     <w:rsid w:val="00BE3C54"/>
     <w:rPr>
@@ -14892,10 +14841,10 @@
       <w:szCs w:val="28"/>
     </w:rPr>
   </w:style>
-  <w:style w:type="character" w:customStyle="1" w:styleId="Heading4Char">
-    <w:name w:val="Heading 4 Char"/>
-    <w:basedOn w:val="DefaultParagraphFont"/>
-    <w:link w:val="Heading4"/>
+  <w:style w:type="character" w:customStyle="1" w:styleId="40">
+    <w:name w:val="見出し 4 (文字)"/>
+    <w:basedOn w:val="a1"/>
+    <w:link w:val="4"/>
     <w:uiPriority w:val="9"/>
     <w:semiHidden/>
     <w:rsid w:val="00BE3C54"/>
@@ -14906,10 +14855,10 @@
       <w:color w:val="0F4761" w:themeColor="accent1" w:themeShade="BF"/>
     </w:rPr>
   </w:style>
-  <w:style w:type="character" w:customStyle="1" w:styleId="Heading5Char">
-    <w:name w:val="Heading 5 Char"/>
-    <w:basedOn w:val="DefaultParagraphFont"/>
-    <w:link w:val="Heading5"/>
+  <w:style w:type="character" w:customStyle="1" w:styleId="50">
+    <w:name w:val="見出し 5 (文字)"/>
+    <w:basedOn w:val="a1"/>
+    <w:link w:val="5"/>
     <w:uiPriority w:val="9"/>
     <w:semiHidden/>
     <w:rsid w:val="00BE3C54"/>
@@ -14918,10 +14867,10 @@
       <w:color w:val="0F4761" w:themeColor="accent1" w:themeShade="BF"/>
     </w:rPr>
   </w:style>
-  <w:style w:type="character" w:customStyle="1" w:styleId="Heading6Char">
-    <w:name w:val="Heading 6 Char"/>
-    <w:basedOn w:val="DefaultParagraphFont"/>
-    <w:link w:val="Heading6"/>
+  <w:style w:type="character" w:customStyle="1" w:styleId="60">
+    <w:name w:val="見出し 6 (文字)"/>
+    <w:basedOn w:val="a1"/>
+    <w:link w:val="6"/>
     <w:uiPriority w:val="9"/>
     <w:semiHidden/>
     <w:rsid w:val="00BE3C54"/>
@@ -14932,10 +14881,10 @@
       <w:color w:val="595959" w:themeColor="text1" w:themeTint="A6"/>
     </w:rPr>
   </w:style>
-  <w:style w:type="character" w:customStyle="1" w:styleId="Heading7Char">
-    <w:name w:val="Heading 7 Char"/>
-    <w:basedOn w:val="DefaultParagraphFont"/>
-    <w:link w:val="Heading7"/>
+  <w:style w:type="character" w:customStyle="1" w:styleId="70">
+    <w:name w:val="見出し 7 (文字)"/>
+    <w:basedOn w:val="a1"/>
+    <w:link w:val="7"/>
     <w:uiPriority w:val="9"/>
     <w:semiHidden/>
     <w:rsid w:val="00BE3C54"/>
@@ -14944,10 +14893,10 @@
       <w:color w:val="595959" w:themeColor="text1" w:themeTint="A6"/>
     </w:rPr>
   </w:style>
-  <w:style w:type="character" w:customStyle="1" w:styleId="Heading8Char">
-    <w:name w:val="Heading 8 Char"/>
-    <w:basedOn w:val="DefaultParagraphFont"/>
-    <w:link w:val="Heading8"/>
+  <w:style w:type="character" w:customStyle="1" w:styleId="80">
+    <w:name w:val="見出し 8 (文字)"/>
+    <w:basedOn w:val="a1"/>
+    <w:link w:val="8"/>
     <w:uiPriority w:val="9"/>
     <w:semiHidden/>
     <w:rsid w:val="00BE3C54"/>
@@ -14958,10 +14907,10 @@
       <w:color w:val="272727" w:themeColor="text1" w:themeTint="D8"/>
     </w:rPr>
   </w:style>
-  <w:style w:type="character" w:customStyle="1" w:styleId="Heading9Char">
-    <w:name w:val="Heading 9 Char"/>
-    <w:basedOn w:val="DefaultParagraphFont"/>
-    <w:link w:val="Heading9"/>
+  <w:style w:type="character" w:customStyle="1" w:styleId="90">
+    <w:name w:val="見出し 9 (文字)"/>
+    <w:basedOn w:val="a1"/>
+    <w:link w:val="9"/>
     <w:uiPriority w:val="9"/>
     <w:semiHidden/>
     <w:rsid w:val="00BE3C54"/>
@@ -14970,11 +14919,11 @@
       <w:color w:val="272727" w:themeColor="text1" w:themeTint="D8"/>
     </w:rPr>
   </w:style>
-  <w:style w:type="paragraph" w:styleId="Title">
+  <w:style w:type="paragraph" w:styleId="a4">
     <w:name w:val="Title"/>
-    <w:basedOn w:val="Normal"/>
-    <w:next w:val="Normal"/>
-    <w:link w:val="TitleChar"/>
+    <w:basedOn w:val="a0"/>
+    <w:next w:val="a0"/>
+    <w:link w:val="a5"/>
     <w:uiPriority w:val="10"/>
     <w:qFormat/>
     <w:rsid w:val="00BE3C54"/>
@@ -14990,10 +14939,10 @@
       <w:szCs w:val="56"/>
     </w:rPr>
   </w:style>
-  <w:style w:type="character" w:customStyle="1" w:styleId="TitleChar">
-    <w:name w:val="Title Char"/>
-    <w:basedOn w:val="DefaultParagraphFont"/>
-    <w:link w:val="Title"/>
+  <w:style w:type="character" w:customStyle="1" w:styleId="a5">
+    <w:name w:val="表題 (文字)"/>
+    <w:basedOn w:val="a1"/>
+    <w:link w:val="a4"/>
     <w:uiPriority w:val="10"/>
     <w:rsid w:val="00BE3C54"/>
     <w:rPr>
@@ -15004,11 +14953,11 @@
       <w:szCs w:val="56"/>
     </w:rPr>
   </w:style>
-  <w:style w:type="paragraph" w:styleId="Subtitle">
+  <w:style w:type="paragraph" w:styleId="a6">
     <w:name w:val="Subtitle"/>
-    <w:basedOn w:val="Normal"/>
-    <w:next w:val="Normal"/>
-    <w:link w:val="SubtitleChar"/>
+    <w:basedOn w:val="a0"/>
+    <w:next w:val="a0"/>
+    <w:link w:val="a7"/>
     <w:uiPriority w:val="11"/>
     <w:qFormat/>
     <w:rsid w:val="00BE3C54"/>
@@ -15026,10 +14975,10 @@
       <w:szCs w:val="28"/>
     </w:rPr>
   </w:style>
-  <w:style w:type="character" w:customStyle="1" w:styleId="SubtitleChar">
-    <w:name w:val="Subtitle Char"/>
-    <w:basedOn w:val="DefaultParagraphFont"/>
-    <w:link w:val="Subtitle"/>
+  <w:style w:type="character" w:customStyle="1" w:styleId="a7">
+    <w:name w:val="副題 (文字)"/>
+    <w:basedOn w:val="a1"/>
+    <w:link w:val="a6"/>
     <w:uiPriority w:val="11"/>
     <w:rsid w:val="00BE3C54"/>
     <w:rPr>
@@ -15040,11 +14989,11 @@
       <w:szCs w:val="28"/>
     </w:rPr>
   </w:style>
-  <w:style w:type="paragraph" w:styleId="Quote">
+  <w:style w:type="paragraph" w:styleId="a8">
     <w:name w:val="Quote"/>
-    <w:basedOn w:val="Normal"/>
-    <w:next w:val="Normal"/>
-    <w:link w:val="QuoteChar"/>
+    <w:basedOn w:val="a0"/>
+    <w:next w:val="a0"/>
+    <w:link w:val="a9"/>
     <w:uiPriority w:val="29"/>
     <w:qFormat/>
     <w:rsid w:val="00BE3C54"/>
@@ -15058,10 +15007,10 @@
       <w:color w:val="404040" w:themeColor="text1" w:themeTint="BF"/>
     </w:rPr>
   </w:style>
-  <w:style w:type="character" w:customStyle="1" w:styleId="QuoteChar">
-    <w:name w:val="Quote Char"/>
-    <w:basedOn w:val="DefaultParagraphFont"/>
-    <w:link w:val="Quote"/>
+  <w:style w:type="character" w:customStyle="1" w:styleId="a9">
+    <w:name w:val="引用文 (文字)"/>
+    <w:basedOn w:val="a1"/>
+    <w:link w:val="a8"/>
     <w:uiPriority w:val="29"/>
     <w:rsid w:val="00BE3C54"/>
     <w:rPr>
@@ -15070,9 +15019,9 @@
       <w:color w:val="404040" w:themeColor="text1" w:themeTint="BF"/>
     </w:rPr>
   </w:style>
-  <w:style w:type="paragraph" w:styleId="ListParagraph">
+  <w:style w:type="paragraph" w:styleId="aa">
     <w:name w:val="List Paragraph"/>
-    <w:basedOn w:val="Normal"/>
+    <w:basedOn w:val="a0"/>
     <w:uiPriority w:val="34"/>
     <w:qFormat/>
     <w:rsid w:val="00BE3C54"/>
@@ -15081,9 +15030,9 @@
       <w:contextualSpacing/>
     </w:pPr>
   </w:style>
-  <w:style w:type="character" w:styleId="IntenseEmphasis">
+  <w:style w:type="character" w:styleId="21">
     <w:name w:val="Intense Emphasis"/>
-    <w:basedOn w:val="DefaultParagraphFont"/>
+    <w:basedOn w:val="a1"/>
     <w:uiPriority w:val="21"/>
     <w:qFormat/>
     <w:rsid w:val="00BE3C54"/>
@@ -15093,11 +15042,11 @@
       <w:color w:val="0F4761" w:themeColor="accent1" w:themeShade="BF"/>
     </w:rPr>
   </w:style>
-  <w:style w:type="paragraph" w:styleId="IntenseQuote">
+  <w:style w:type="paragraph" w:styleId="22">
     <w:name w:val="Intense Quote"/>
-    <w:basedOn w:val="Normal"/>
-    <w:next w:val="Normal"/>
-    <w:link w:val="IntenseQuoteChar"/>
+    <w:basedOn w:val="a0"/>
+    <w:next w:val="a0"/>
+    <w:link w:val="23"/>
     <w:uiPriority w:val="30"/>
     <w:qFormat/>
     <w:rsid w:val="00BE3C54"/>
@@ -15116,10 +15065,10 @@
       <w:color w:val="0F4761" w:themeColor="accent1" w:themeShade="BF"/>
     </w:rPr>
   </w:style>
-  <w:style w:type="character" w:customStyle="1" w:styleId="IntenseQuoteChar">
-    <w:name w:val="Intense Quote Char"/>
-    <w:basedOn w:val="DefaultParagraphFont"/>
-    <w:link w:val="IntenseQuote"/>
+  <w:style w:type="character" w:customStyle="1" w:styleId="23">
+    <w:name w:val="引用文 2 (文字)"/>
+    <w:basedOn w:val="a1"/>
+    <w:link w:val="22"/>
     <w:uiPriority w:val="30"/>
     <w:rsid w:val="00BE3C54"/>
     <w:rPr>
@@ -15128,9 +15077,9 @@
       <w:color w:val="0F4761" w:themeColor="accent1" w:themeShade="BF"/>
     </w:rPr>
   </w:style>
-  <w:style w:type="character" w:styleId="IntenseReference">
+  <w:style w:type="character" w:styleId="24">
     <w:name w:val="Intense Reference"/>
-    <w:basedOn w:val="DefaultParagraphFont"/>
+    <w:basedOn w:val="a1"/>
     <w:uiPriority w:val="32"/>
     <w:qFormat/>
     <w:rsid w:val="00BE3C54"/>
@@ -15142,9 +15091,9 @@
       <w:spacing w:val="5"/>
     </w:rPr>
   </w:style>
-  <w:style w:type="table" w:styleId="TableGrid">
+  <w:style w:type="table" w:styleId="ab">
     <w:name w:val="Table Grid"/>
-    <w:basedOn w:val="TableNormal"/>
+    <w:basedOn w:val="a2"/>
     <w:uiPriority w:val="39"/>
     <w:rsid w:val="00BE3C54"/>
     <w:tblPr>
@@ -15158,9 +15107,9 @@
       </w:tblBorders>
     </w:tblPr>
   </w:style>
-  <w:style w:type="table" w:styleId="PlainTable3">
+  <w:style w:type="table" w:styleId="31">
     <w:name w:val="Plain Table 3"/>
-    <w:basedOn w:val="TableNormal"/>
+    <w:basedOn w:val="a2"/>
     <w:uiPriority w:val="43"/>
     <w:rsid w:val="00BE3C54"/>
     <w:tblPr>
@@ -15248,10 +15197,10 @@
       </w:tcPr>
     </w:tblStylePr>
   </w:style>
-  <w:style w:type="paragraph" w:styleId="HTMLAddress">
+  <w:style w:type="paragraph" w:styleId="HTML">
     <w:name w:val="HTML Address"/>
-    <w:basedOn w:val="Normal"/>
-    <w:link w:val="HTMLAddressChar"/>
+    <w:basedOn w:val="a0"/>
+    <w:link w:val="HTML0"/>
     <w:uiPriority w:val="99"/>
     <w:unhideWhenUsed/>
     <w:rsid w:val="002A69AE"/>
@@ -15264,10 +15213,10 @@
       <w14:ligatures w14:val="none"/>
     </w:rPr>
   </w:style>
-  <w:style w:type="character" w:customStyle="1" w:styleId="HTMLAddressChar">
-    <w:name w:val="HTML Address Char"/>
-    <w:basedOn w:val="DefaultParagraphFont"/>
-    <w:link w:val="HTMLAddress"/>
+  <w:style w:type="character" w:customStyle="1" w:styleId="HTML0">
+    <w:name w:val="HTML アドレス (文字)"/>
+    <w:basedOn w:val="a1"/>
+    <w:link w:val="HTML"/>
     <w:uiPriority w:val="99"/>
     <w:rsid w:val="002A69AE"/>
     <w:rPr>
@@ -15279,9 +15228,9 @@
       <w14:ligatures w14:val="none"/>
     </w:rPr>
   </w:style>
-  <w:style w:type="table" w:styleId="TableGridLight">
+  <w:style w:type="table" w:styleId="ac">
     <w:name w:val="Grid Table Light"/>
-    <w:basedOn w:val="TableNormal"/>
+    <w:basedOn w:val="a2"/>
     <w:uiPriority w:val="40"/>
     <w:rsid w:val="00176838"/>
     <w:tblPr>
@@ -15295,9 +15244,9 @@
       </w:tblBorders>
     </w:tblPr>
   </w:style>
-  <w:style w:type="character" w:styleId="Strong">
+  <w:style w:type="character" w:styleId="ad">
     <w:name w:val="Strong"/>
-    <w:basedOn w:val="DefaultParagraphFont"/>
+    <w:basedOn w:val="a1"/>
     <w:uiPriority w:val="22"/>
     <w:qFormat/>
     <w:rsid w:val="00785DBE"/>
@@ -15306,9 +15255,9 @@
       <w:bCs/>
     </w:rPr>
   </w:style>
-  <w:style w:type="character" w:styleId="Emphasis">
+  <w:style w:type="character" w:styleId="ae">
     <w:name w:val="Emphasis"/>
-    <w:basedOn w:val="DefaultParagraphFont"/>
+    <w:basedOn w:val="a1"/>
     <w:uiPriority w:val="20"/>
     <w:qFormat/>
     <w:rsid w:val="00785DBE"/>
@@ -15327,9 +15276,9 @@
       </w:numPr>
     </w:pPr>
   </w:style>
-  <w:style w:type="paragraph" w:styleId="ListBullet">
+  <w:style w:type="paragraph" w:styleId="a">
     <w:name w:val="List Bullet"/>
-    <w:basedOn w:val="Normal"/>
+    <w:basedOn w:val="a0"/>
     <w:uiPriority w:val="11"/>
     <w:qFormat/>
     <w:rsid w:val="009655E6"/>

</xml_diff>